<commit_message>
first pass at theory
</commit_message>
<xml_diff>
--- a/hw3.docx
+++ b/hw3.docx
@@ -531,7 +531,27 @@
         <w:t xml:space="preserve">linear combinations of features.  </w:t>
       </w:r>
       <w:r>
-        <w:t>Thus, the method is most effective when classes share a covariance matrix.</w:t>
+        <w:t xml:space="preserve">Thus, the method’s effectiveness is rooted in the assumption that </w:t>
+      </w:r>
+      <w:r>
+        <w:t>classes share a covariance matrix.</w:t>
+      </w:r>
+    </w:p>
+    <w:p/>
+    <w:p>
+      <w:r>
+        <w:t xml:space="preserve">C. </w:t>
+      </w:r>
+      <w:r>
+        <w:t xml:space="preserve"> NEED TO DO</w:t>
+      </w:r>
+    </w:p>
+    <w:p>
+      <w:r>
+        <w:t>D.</w:t>
+      </w:r>
+      <w:r>
+        <w:t xml:space="preserve"> NEED TO DO</w:t>
       </w:r>
       <w:bookmarkStart w:id="0" w:name="_GoBack"/>
       <w:bookmarkEnd w:id="0"/>
@@ -1334,7 +1354,7 @@
 </file>
 
 <file path=customXml/itemProps1.xml><?xml version="1.0" encoding="utf-8"?>
-<ds:datastoreItem xmlns:ds="http://schemas.openxmlformats.org/officeDocument/2006/customXml" ds:itemID="{8688DCCB-999E-654C-AB3F-046FA5E2F2D7}">
+<ds:datastoreItem xmlns:ds="http://schemas.openxmlformats.org/officeDocument/2006/customXml" ds:itemID="{AEB63C06-C978-4B41-B6CA-3D698F7F1D0D}">
   <ds:schemaRefs>
     <ds:schemaRef ds:uri="http://schemas.openxmlformats.org/officeDocument/2006/bibliography"/>
   </ds:schemaRefs>

</xml_diff>

<commit_message>
first attempt at problem 4
</commit_message>
<xml_diff>
--- a/hw3.docx
+++ b/hw3.docx
@@ -22,7 +22,126 @@
       <w:r>
         <w:t xml:space="preserve"> Implemented</w:t>
       </w:r>
-    </w:p>
+      <w:r>
+        <w:t xml:space="preserve"> using n = 3</w:t>
+      </w:r>
+    </w:p>
+    <w:p/>
+    <w:p>
+      <w:r>
+        <w:t>I chose n=3 in order to balance the variance within both the training and testing sets.  Because 30 data points is not that large of a sample, I wanted to ensure that both training and testing had a sufficient number of data points to provide a grounded statistic.</w:t>
+      </w:r>
+    </w:p>
+    <w:p>
+      <w:r>
+        <w:rPr>
+          <w:noProof/>
+        </w:rPr>
+        <w:drawing>
+          <wp:inline distT="0" distB="0" distL="0" distR="0" wp14:anchorId="09FABB8A" wp14:editId="5B29BE3C">
+            <wp:extent cx="3480435" cy="2605864"/>
+            <wp:effectExtent l="0" t="0" r="0" b="10795"/>
+            <wp:docPr id="5" name="Picture 5" descr="Macintosh HD:Users:sonia:Desktop:eecs349:eecs349-fall16-hw3:linearRegression:MSE.png"/>
+            <wp:cNvGraphicFramePr>
+              <a:graphicFrameLocks xmlns:a="http://schemas.openxmlformats.org/drawingml/2006/main" noChangeAspect="1"/>
+            </wp:cNvGraphicFramePr>
+            <a:graphic xmlns:a="http://schemas.openxmlformats.org/drawingml/2006/main">
+              <a:graphicData uri="http://schemas.openxmlformats.org/drawingml/2006/picture">
+                <pic:pic xmlns:pic="http://schemas.openxmlformats.org/drawingml/2006/picture">
+                  <pic:nvPicPr>
+                    <pic:cNvPr id="0" name="Picture 5" descr="Macintosh HD:Users:sonia:Desktop:eecs349:eecs349-fall16-hw3:linearRegression:MSE.png"/>
+                    <pic:cNvPicPr>
+                      <a:picLocks noChangeAspect="1" noChangeArrowheads="1"/>
+                    </pic:cNvPicPr>
+                  </pic:nvPicPr>
+                  <pic:blipFill>
+                    <a:blip r:embed="rId6">
+                      <a:extLst>
+                        <a:ext uri="{28A0092B-C50C-407E-A947-70E740481C1C}">
+                          <a14:useLocalDpi xmlns:a14="http://schemas.microsoft.com/office/drawing/2010/main" val="0"/>
+                        </a:ext>
+                      </a:extLst>
+                    </a:blip>
+                    <a:srcRect/>
+                    <a:stretch>
+                      <a:fillRect/>
+                    </a:stretch>
+                  </pic:blipFill>
+                  <pic:spPr bwMode="auto">
+                    <a:xfrm>
+                      <a:off x="0" y="0"/>
+                      <a:ext cx="3481443" cy="2606618"/>
+                    </a:xfrm>
+                    <a:prstGeom prst="rect">
+                      <a:avLst/>
+                    </a:prstGeom>
+                    <a:noFill/>
+                    <a:ln>
+                      <a:noFill/>
+                    </a:ln>
+                  </pic:spPr>
+                </pic:pic>
+              </a:graphicData>
+            </a:graphic>
+          </wp:inline>
+        </w:drawing>
+      </w:r>
+      <w:r>
+        <w:rPr>
+          <w:noProof/>
+        </w:rPr>
+        <w:drawing>
+          <wp:inline distT="0" distB="0" distL="0" distR="0" wp14:anchorId="2D3551C1" wp14:editId="7A911774">
+            <wp:extent cx="3674041" cy="2750820"/>
+            <wp:effectExtent l="0" t="0" r="9525" b="0"/>
+            <wp:docPr id="6" name="Picture 6" descr="Macintosh HD:Users:sonia:Desktop:eecs349:eecs349-fall16-hw3:linearRegression:bestfit.png"/>
+            <wp:cNvGraphicFramePr>
+              <a:graphicFrameLocks xmlns:a="http://schemas.openxmlformats.org/drawingml/2006/main" noChangeAspect="1"/>
+            </wp:cNvGraphicFramePr>
+            <a:graphic xmlns:a="http://schemas.openxmlformats.org/drawingml/2006/main">
+              <a:graphicData uri="http://schemas.openxmlformats.org/drawingml/2006/picture">
+                <pic:pic xmlns:pic="http://schemas.openxmlformats.org/drawingml/2006/picture">
+                  <pic:nvPicPr>
+                    <pic:cNvPr id="0" name="Picture 6" descr="Macintosh HD:Users:sonia:Desktop:eecs349:eecs349-fall16-hw3:linearRegression:bestfit.png"/>
+                    <pic:cNvPicPr>
+                      <a:picLocks noChangeAspect="1" noChangeArrowheads="1"/>
+                    </pic:cNvPicPr>
+                  </pic:nvPicPr>
+                  <pic:blipFill>
+                    <a:blip r:embed="rId7">
+                      <a:extLst>
+                        <a:ext uri="{28A0092B-C50C-407E-A947-70E740481C1C}">
+                          <a14:useLocalDpi xmlns:a14="http://schemas.microsoft.com/office/drawing/2010/main" val="0"/>
+                        </a:ext>
+                      </a:extLst>
+                    </a:blip>
+                    <a:srcRect/>
+                    <a:stretch>
+                      <a:fillRect/>
+                    </a:stretch>
+                  </pic:blipFill>
+                  <pic:spPr bwMode="auto">
+                    <a:xfrm>
+                      <a:off x="0" y="0"/>
+                      <a:ext cx="3674688" cy="2751305"/>
+                    </a:xfrm>
+                    <a:prstGeom prst="rect">
+                      <a:avLst/>
+                    </a:prstGeom>
+                    <a:noFill/>
+                    <a:ln>
+                      <a:noFill/>
+                    </a:ln>
+                  </pic:spPr>
+                </pic:pic>
+              </a:graphicData>
+            </a:graphic>
+          </wp:inline>
+        </w:drawing>
+      </w:r>
+    </w:p>
+    <w:p/>
+    <w:p/>
     <w:p>
       <w:r>
         <w:t xml:space="preserve">B. </w:t>
@@ -61,6 +180,7 @@
         <w:rPr>
           <w:noProof/>
         </w:rPr>
+        <w:lastRenderedPageBreak/>
         <w:drawing>
           <wp:anchor distT="0" distB="0" distL="114300" distR="114300" simplePos="0" relativeHeight="251658240" behindDoc="0" locked="0" layoutInCell="1" allowOverlap="1" wp14:anchorId="46A227A9" wp14:editId="79D7F22A">
             <wp:simplePos x="0" y="0"/>
@@ -87,7 +207,7 @@
                     </pic:cNvPicPr>
                   </pic:nvPicPr>
                   <pic:blipFill>
-                    <a:blip r:embed="rId6">
+                    <a:blip r:embed="rId8">
                       <a:extLst>
                         <a:ext uri="{28A0092B-C50C-407E-A947-70E740481C1C}">
                           <a14:useLocalDpi xmlns:a14="http://schemas.microsoft.com/office/drawing/2010/main" val="0"/>
@@ -223,8 +343,13 @@
       <w:r>
         <w:t xml:space="preserve">boundary is if </w:t>
       </w:r>
-      <w:r>
-        <w:t>f(x,w</w:t>
+      <w:proofErr w:type="gramStart"/>
+      <w:r>
+        <w:t>f(</w:t>
+      </w:r>
+      <w:proofErr w:type="gramEnd"/>
+      <w:r>
+        <w:t>x,w</w:t>
       </w:r>
       <w:r>
         <w:t>) &gt; .5</w:t>
@@ -240,7 +365,7 @@
       <w:r>
         <w:t xml:space="preserve">Source: </w:t>
       </w:r>
-      <w:hyperlink r:id="rId7" w:history="1">
+      <w:hyperlink r:id="rId9" w:history="1">
         <w:r>
           <w:rPr>
             <w:rStyle w:val="Hyperlink"/>
@@ -256,7 +381,15 @@
     </w:p>
     <w:p>
       <w:r>
-        <w:t>In the above graph, the decision boundary is based on .5.  When the polynomial produces values greater than .5, the input is classified as “blue”, otherwise it is classified as “red”.</w:t>
+        <w:t>In the above graph, the decision boundary is based on .5.  When the polynomial produces values greater than .5, the input is classified as “blue”</w:t>
+      </w:r>
+      <w:proofErr w:type="gramStart"/>
+      <w:r>
+        <w:t>,</w:t>
+      </w:r>
+      <w:proofErr w:type="gramEnd"/>
+      <w:r>
+        <w:t xml:space="preserve"> otherwise it is classified as “red”.</w:t>
       </w:r>
       <w:r>
         <w:t xml:space="preserve"> Another concept would be if 1=dog, 2=cat, and 3=mouse.  If the regression outputs 2.7, it would be classified as a mouse, but if it outputs .2 it is classified as a dog.  In the end, classification via regression takes results of a best-fit function and essentially casts them in the class with the closest associated numeric label.</w:t>
@@ -283,11 +416,7 @@
         <w:t>.</w:t>
       </w:r>
       <w:r>
-        <w:t xml:space="preserve">  The following graph clearly demonstrates this notion.  With all of the data (on the left) the best-fit function takes the </w:t>
-      </w:r>
-      <w:r>
-        <w:lastRenderedPageBreak/>
-        <w:t xml:space="preserve">outliers into account, which alters the slope away from the trend of the majority of data points.  When </w:t>
+        <w:t xml:space="preserve">  The following graph clearly demonstrates this notion.  With all of the data (on the left) the best-fit function takes the outliers into account, which alters the slope away from the trend of the majority of data points.  When </w:t>
       </w:r>
       <w:r>
         <w:t>the outliers are taken out, the best-fit function estimates values much more accurately.  In turn,</w:t>
@@ -330,7 +459,7 @@
                     </pic:cNvPicPr>
                   </pic:nvPicPr>
                   <pic:blipFill>
-                    <a:blip r:embed="rId8">
+                    <a:blip r:embed="rId10">
                       <a:extLst>
                         <a:ext uri="{28A0092B-C50C-407E-A947-70E740481C1C}">
                           <a14:useLocalDpi xmlns:a14="http://schemas.microsoft.com/office/drawing/2010/main" val="0"/>
@@ -370,7 +499,7 @@
       <w:r>
         <w:t xml:space="preserve">Source: </w:t>
       </w:r>
-      <w:hyperlink r:id="rId9" w:history="1">
+      <w:hyperlink r:id="rId11" w:history="1">
         <w:r>
           <w:rPr>
             <w:rStyle w:val="Hyperlink"/>
@@ -428,7 +557,7 @@
                     </pic:cNvPicPr>
                   </pic:nvPicPr>
                   <pic:blipFill>
-                    <a:blip r:embed="rId10">
+                    <a:blip r:embed="rId12">
                       <a:extLst>
                         <a:ext uri="{28A0092B-C50C-407E-A947-70E740481C1C}">
                           <a14:useLocalDpi xmlns:a14="http://schemas.microsoft.com/office/drawing/2010/main" val="0"/>
@@ -553,14 +682,82 @@
       <w:r>
         <w:t xml:space="preserve"> NEED TO DO</w:t>
       </w:r>
+    </w:p>
+    <w:p/>
+    <w:p>
+      <w:pPr>
+        <w:rPr>
+          <w:b/>
+        </w:rPr>
+      </w:pPr>
+      <w:r>
+        <w:rPr>
+          <w:b/>
+        </w:rPr>
+        <w:t>Problem Four</w:t>
+      </w:r>
+    </w:p>
+    <w:p>
+      <w:r>
+        <w:t>A.</w:t>
+      </w:r>
+      <w:r>
+        <w:rPr>
+          <w:rFonts w:ascii="Monaco" w:hAnsi="Monaco" w:cs="Monaco"/>
+          <w:color w:val="F2F2F2"/>
+          <w:sz w:val="22"/>
+          <w:szCs w:val="22"/>
+          <w:lang w:eastAsia="ja-JP"/>
+        </w:rPr>
+        <w:t xml:space="preserve"> </w:t>
+      </w:r>
+      <w:r>
+        <w:t>It took 2 epochs to correctly classify X1.</w:t>
+      </w:r>
+    </w:p>
+    <w:p>
+      <w:r>
+        <w:t>The parameter vector is: [</w:t>
+      </w:r>
+      <w:r>
+        <w:t xml:space="preserve">1. </w:t>
+      </w:r>
+      <w:r>
+        <w:t>0</w:t>
+      </w:r>
+      <w:r>
+        <w:t xml:space="preserve">, </w:t>
+      </w:r>
+      <w:r>
+        <w:t>6.5756]</w:t>
+      </w:r>
+    </w:p>
+    <w:p/>
+    <w:p>
+      <w:r>
+        <w:t xml:space="preserve">B. </w:t>
+      </w:r>
+      <w:r>
+        <w:t>It took 3 epochs to correctly classify X2.</w:t>
+      </w:r>
+    </w:p>
+    <w:p>
+      <w:r>
+        <w:t>The par</w:t>
+      </w:r>
+      <w:r>
+        <w:t xml:space="preserve">ameter vector is: [0.0, </w:t>
+      </w:r>
+      <w:r>
+        <w:t>0.91136866]</w:t>
+      </w:r>
+    </w:p>
+    <w:p/>
+    <w:p/>
+    <w:p>
       <w:bookmarkStart w:id="0" w:name="_GoBack"/>
       <w:bookmarkEnd w:id="0"/>
     </w:p>
-    <w:p/>
-    <w:p/>
-    <w:p/>
-    <w:p/>
-    <w:p/>
     <w:p/>
     <w:p/>
     <w:p/>
@@ -1354,7 +1551,7 @@
 </file>
 
 <file path=customXml/itemProps1.xml><?xml version="1.0" encoding="utf-8"?>
-<ds:datastoreItem xmlns:ds="http://schemas.openxmlformats.org/officeDocument/2006/customXml" ds:itemID="{AEB63C06-C978-4B41-B6CA-3D698F7F1D0D}">
+<ds:datastoreItem xmlns:ds="http://schemas.openxmlformats.org/officeDocument/2006/customXml" ds:itemID="{7FED53AA-EE5E-F249-B1EC-8D55A5DCFC66}">
   <ds:schemaRefs>
     <ds:schemaRef ds:uri="http://schemas.openxmlformats.org/officeDocument/2006/bibliography"/>
   </ds:schemaRefs>

</xml_diff>

<commit_message>
2 qs left on writeup
</commit_message>
<xml_diff>
--- a/hw3.docx
+++ b/hw3.docx
@@ -246,8 +246,6 @@
       <w:r>
         <w:t>, such as x=3.</w:t>
       </w:r>
-      <w:bookmarkStart w:id="0" w:name="_GoBack"/>
-      <w:bookmarkEnd w:id="0"/>
     </w:p>
     <w:p/>
     <w:p>
@@ -413,7 +411,13 @@
         <w:t xml:space="preserve">. </w:t>
       </w:r>
       <w:r>
-        <w:t xml:space="preserve"> If there are several classes, the best approach is often to round the resulting number to the closest number associated to a given label.</w:t>
+        <w:t xml:space="preserve"> If there are several classes,</w:t>
+      </w:r>
+      <w:r>
+        <w:t xml:space="preserve"> then</w:t>
+      </w:r>
+      <w:r>
+        <w:t xml:space="preserve"> the best approach is often to round the resulting number to the closest number associated to a given label.</w:t>
       </w:r>
       <w:r>
         <w:t xml:space="preserve"> </w:t>
@@ -481,13 +485,10 @@
         <w:t>best-fit</w:t>
       </w:r>
       <w:r>
-        <w:t xml:space="preserve"> function, and in turn compromise the regression</w:t>
-      </w:r>
-      <w:r>
-        <w:t xml:space="preserve"> </w:t>
-      </w:r>
-      <w:r>
-        <w:t>estimation accuracy</w:t>
+        <w:t xml:space="preserve"> function, and in turn compromise the </w:t>
+      </w:r>
+      <w:r>
+        <w:t>accuracy of the regression’s predictions</w:t>
       </w:r>
       <w:r>
         <w:t>.</w:t>
@@ -878,8 +879,13 @@
         <w:t xml:space="preserve"> </w:t>
       </w:r>
       <w:r>
-        <w:t xml:space="preserve">this dataset cannot be </w:t>
-      </w:r>
+        <w:t xml:space="preserve">this dataset </w:t>
+      </w:r>
+      <w:r>
+        <w:t xml:space="preserve">is not </w:t>
+      </w:r>
+      <w:bookmarkStart w:id="0" w:name="_GoBack"/>
+      <w:bookmarkEnd w:id="0"/>
       <w:r>
         <w:t>linearly separable</w:t>
       </w:r>
@@ -893,7 +899,6 @@
         <w:t>.</w:t>
       </w:r>
     </w:p>
-    <w:p/>
     <w:p>
       <w:r>
         <w:rPr>
@@ -1825,7 +1830,7 @@
 </file>
 
 <file path=customXml/itemProps1.xml><?xml version="1.0" encoding="utf-8"?>
-<ds:datastoreItem xmlns:ds="http://schemas.openxmlformats.org/officeDocument/2006/customXml" ds:itemID="{AD5D4617-D277-274C-8A1C-F6449391F201}">
+<ds:datastoreItem xmlns:ds="http://schemas.openxmlformats.org/officeDocument/2006/customXml" ds:itemID="{51F1432F-9E66-874B-9273-51CADC09BBC7}">
   <ds:schemaRefs>
     <ds:schemaRef ds:uri="http://schemas.openxmlformats.org/officeDocument/2006/bibliography"/>
   </ds:schemaRefs>

</xml_diff>